<commit_message>
Change black wires to green
</commit_message>
<xml_diff>
--- a/Keep Talking and Nobody Explodes Manual v6.docx
+++ b/Keep Talking and Nobody Explodes Manual v6.docx
@@ -3223,7 +3223,23 @@
           <w:rFonts w:ascii="Courier New" w:hAnsi="Courier New" w:cs="Courier New"/>
           <w:sz w:val="24"/>
         </w:rPr>
-        <w:t>When the Defuser makes a mistake the bomb will record a strike which will be displayed on the indicator</w:t>
+        <w:t xml:space="preserve">When the </w:t>
+      </w:r>
+      <w:proofErr w:type="spellStart"/>
+      <w:r>
+        <w:rPr>
+          <w:rFonts w:ascii="Courier New" w:hAnsi="Courier New" w:cs="Courier New"/>
+          <w:sz w:val="24"/>
+        </w:rPr>
+        <w:t>Defuser</w:t>
+      </w:r>
+      <w:proofErr w:type="spellEnd"/>
+      <w:r>
+        <w:rPr>
+          <w:rFonts w:ascii="Courier New" w:hAnsi="Courier New" w:cs="Courier New"/>
+          <w:sz w:val="24"/>
+        </w:rPr>
+        <w:t xml:space="preserve"> makes a mistake the bomb will record a strike which will be displayed on the indicator</w:t>
       </w:r>
       <w:r>
         <w:rPr>
@@ -4173,7 +4189,21 @@
                 <w:rFonts w:ascii="Courier New" w:hAnsi="Courier New" w:cs="Courier New"/>
                 <w:sz w:val="24"/>
               </w:rPr>
-              <w:t>If the last wire is black, cut the fourth wire.</w:t>
+              <w:t xml:space="preserve">If the last wire is </w:t>
+            </w:r>
+            <w:r>
+              <w:rPr>
+                <w:rFonts w:ascii="Courier New" w:hAnsi="Courier New" w:cs="Courier New"/>
+                <w:sz w:val="24"/>
+              </w:rPr>
+              <w:t>green</w:t>
+            </w:r>
+            <w:r>
+              <w:rPr>
+                <w:rFonts w:ascii="Courier New" w:hAnsi="Courier New" w:cs="Courier New"/>
+                <w:sz w:val="24"/>
+              </w:rPr>
+              <w:t>, cut the fourth wire.</w:t>
             </w:r>
           </w:p>
           <w:p>
@@ -4211,7 +4241,21 @@
                 <w:rFonts w:ascii="Courier New" w:hAnsi="Courier New" w:cs="Courier New"/>
                 <w:sz w:val="24"/>
               </w:rPr>
-              <w:t>Otherwise, if there are no black wires, cut the second wire.</w:t>
+              <w:t xml:space="preserve">Otherwise, if there are no </w:t>
+            </w:r>
+            <w:r>
+              <w:rPr>
+                <w:rFonts w:ascii="Courier New" w:hAnsi="Courier New" w:cs="Courier New"/>
+                <w:sz w:val="24"/>
+              </w:rPr>
+              <w:t>green</w:t>
+            </w:r>
+            <w:r>
+              <w:rPr>
+                <w:rFonts w:ascii="Courier New" w:hAnsi="Courier New" w:cs="Courier New"/>
+                <w:sz w:val="24"/>
+              </w:rPr>
+              <w:t xml:space="preserve"> wires, cut the second wire.</w:t>
             </w:r>
           </w:p>
           <w:p>
@@ -4338,6 +4382,8 @@
               </w:rPr>
               <w:t>Otherwise, cut the fourth wire.</w:t>
             </w:r>
+            <w:bookmarkStart w:id="1" w:name="_GoBack"/>
+            <w:bookmarkEnd w:id="1"/>
           </w:p>
         </w:tc>
       </w:tr>
@@ -4877,8 +4923,6 @@
         </w:rPr>
         <w:t xml:space="preserve"> twice</w:t>
       </w:r>
-      <w:bookmarkStart w:id="1" w:name="_GoBack"/>
-      <w:bookmarkEnd w:id="1"/>
       <w:r>
         <w:rPr>
           <w:rFonts w:ascii="Courier New" w:hAnsi="Courier New" w:cs="Courier New"/>
@@ -9182,7 +9226,7 @@
             <w:b/>
             <w:noProof/>
           </w:rPr>
-          <w:t>6</w:t>
+          <w:t>7</w:t>
         </w:r>
         <w:r>
           <w:rPr>
@@ -10858,7 +10902,7 @@
 </file>
 
 <file path=customXml/itemProps1.xml><?xml version="1.0" encoding="utf-8"?>
-<ds:datastoreItem xmlns:ds="http://schemas.openxmlformats.org/officeDocument/2006/customXml" ds:itemID="{E3F1569C-3119-406C-9459-2C1324760324}">
+<ds:datastoreItem xmlns:ds="http://schemas.openxmlformats.org/officeDocument/2006/customXml" ds:itemID="{CF2A518B-3A04-46BB-8F9F-7296C88DB3DC}">
   <ds:schemaRefs>
     <ds:schemaRef ds:uri="http://schemas.openxmlformats.org/officeDocument/2006/bibliography"/>
   </ds:schemaRefs>

</xml_diff>